<commit_message>
update readme and add requirement
</commit_message>
<xml_diff>
--- a/docs/требования к системе.docx
+++ b/docs/требования к системе.docx
@@ -2,74 +2,6 @@
 <file path=word/document.xml><?xml version="1.0" encoding="utf-8"?>
 <w:document xmlns:wpc="http://schemas.microsoft.com/office/word/2010/wordprocessingCanvas" xmlns:cx="http://schemas.microsoft.com/office/drawing/2014/chartex" xmlns:cx1="http://schemas.microsoft.com/office/drawing/2015/9/8/chartex" xmlns:cx2="http://schemas.microsoft.com/office/drawing/2015/10/21/chartex" xmlns:cx3="http://schemas.microsoft.com/office/drawing/2016/5/9/chartex" xmlns:cx4="http://schemas.microsoft.com/office/drawing/2016/5/10/chartex" xmlns:cx5="http://schemas.microsoft.com/office/drawing/2016/5/11/chartex" xmlns:cx6="http://schemas.microsoft.com/office/drawing/2016/5/12/chartex" xmlns:cx7="http://schemas.microsoft.com/office/drawing/2016/5/13/chartex" xmlns:cx8="http://schemas.microsoft.com/office/drawing/2016/5/14/chartex" xmlns:mc="http://schemas.openxmlformats.org/markup-compatibility/2006" xmlns:aink="http://schemas.microsoft.com/office/drawing/2016/ink" xmlns:am3d="http://schemas.microsoft.com/office/drawing/2017/model3d" xmlns:o="urn:schemas-microsoft-com:office:office" xmlns:oel="http://schemas.microsoft.com/office/2019/extlst" xmlns:r="http://schemas.openxmlformats.org/officeDocument/2006/relationships" xmlns:m="http://schemas.openxmlformats.org/officeDocument/2006/math" xmlns:v="urn:schemas-microsoft-com:vml" xmlns:wp14="http://schemas.microsoft.com/office/word/2010/wordprocessingDrawing" xmlns:wp="http://schemas.openxmlformats.org/drawingml/2006/wordprocessingDrawing" xmlns:w10="urn:schemas-microsoft-com:office:word" xmlns:w="http://schemas.openxmlformats.org/wordprocessingml/2006/main" xmlns:w14="http://schemas.microsoft.com/office/word/2010/wordml" xmlns:w15="http://schemas.microsoft.com/office/word/2012/wordml" xmlns:w16cex="http://schemas.microsoft.com/office/word/2018/wordml/cex" xmlns:w16cid="http://schemas.microsoft.com/office/word/2016/wordml/cid" xmlns:w16="http://schemas.microsoft.com/office/word/2018/wordml" xmlns:w16du="http://schemas.microsoft.com/office/word/2023/wordml/word16du" xmlns:w16sdtdh="http://schemas.microsoft.com/office/word/2020/wordml/sdtdatahash" xmlns:w16sdtfl="http://schemas.microsoft.com/office/word/2024/wordml/sdtformatlock" xmlns:w16se="http://schemas.microsoft.com/office/word/2015/wordml/symex" xmlns:wpg="http://schemas.microsoft.com/office/word/2010/wordprocessingGroup" xmlns:wpi="http://schemas.microsoft.com/office/word/2010/wordprocessingInk" xmlns:wne="http://schemas.microsoft.com/office/word/2006/wordml" xmlns:wps="http://schemas.microsoft.com/office/word/2010/wordprocessingShape" mc:Ignorable="w14 w15 w16se w16cid w16 w16cex w16sdtdh w16sdtfl w16du wp14">
   <w:body>
-    <w:p>
-      <w:pPr>
-        <w:ind w:left="360"/>
-      </w:pPr>
-      <w:r>
-        <w:t>Зачем нам что-то делать? </w:t>
-      </w:r>
-      <w:r>
-        <w:rPr>
-          <w:i/>
-          <w:iCs/>
-        </w:rPr>
-        <w:t>(нужно больше золота)</w:t>
-      </w:r>
-    </w:p>
-    <w:p>
-      <w:pPr>
-        <w:ind w:left="360"/>
-      </w:pPr>
-      <w:r>
-        <w:t>Что мы будем делать?</w:t>
-      </w:r>
-      <w:r>
-        <w:rPr>
-          <w:i/>
-          <w:iCs/>
-        </w:rPr>
-        <w:t> (все как у людей, но дешевле)</w:t>
-      </w:r>
-    </w:p>
-    <w:p>
-      <w:pPr>
-        <w:ind w:left="360"/>
-      </w:pPr>
-      <w:r>
-        <w:t>Как мы это сделаем?</w:t>
-      </w:r>
-      <w:r>
-        <w:rPr>
-          <w:i/>
-          <w:iCs/>
-        </w:rPr>
-        <w:t> (с блокчейном и датасаентистами, естественно)</w:t>
-      </w:r>
-    </w:p>
-    <w:p>
-      <w:pPr>
-        <w:ind w:left="360"/>
-      </w:pPr>
-      <w:r>
-        <w:t>Когда мы это сделаем? </w:t>
-      </w:r>
-      <w:r>
-        <w:rPr>
-          <w:i/>
-          <w:iCs/>
-        </w:rPr>
-        <w:t>(вчера, а отрефакторим «потом»)</w:t>
-      </w:r>
-    </w:p>
-    <w:p>
-      <w:pPr>
-        <w:rPr>
-          <w:b/>
-          <w:bCs/>
-        </w:rPr>
-      </w:pPr>
-    </w:p>
     <w:p>
       <w:pPr>
         <w:rPr>
@@ -175,12 +107,14 @@
       <w:r>
         <w:t xml:space="preserve"> </w:t>
       </w:r>
+      <w:proofErr w:type="spellStart"/>
       <w:r>
         <w:rPr>
           <w:lang w:val="en-US"/>
         </w:rPr>
         <w:t>Cv</w:t>
       </w:r>
+      <w:proofErr w:type="spellEnd"/>
       <w:r>
         <w:t xml:space="preserve"> </w:t>
       </w:r>
@@ -190,7 +124,17 @@
     </w:p>
     <w:p/>
     <w:p>
-      <w:r>
+      <w:pPr>
+        <w:rPr>
+          <w:b/>
+          <w:bCs/>
+        </w:rPr>
+      </w:pPr>
+      <w:r>
+        <w:rPr>
+          <w:b/>
+          <w:bCs/>
+        </w:rPr>
         <w:t>Получается 3 задачи</w:t>
       </w:r>
     </w:p>
@@ -201,15 +145,308 @@
     </w:p>
     <w:p>
       <w:r>
+        <w:t xml:space="preserve">Формирование </w:t>
+      </w:r>
+      <w:r>
+        <w:t>чертежа (с</w:t>
+      </w:r>
+      <w:r>
+        <w:t xml:space="preserve"> обработкой между этапами)</w:t>
+      </w:r>
+    </w:p>
+    <w:p>
+      <w:r>
+        <w:t>Создание трёхмерной модели по чертежу</w:t>
+      </w:r>
+    </w:p>
+    <w:p>
+      <w:pPr>
+        <w:spacing w:after="160" w:line="259" w:lineRule="auto"/>
+        <w:jc w:val="left"/>
+      </w:pPr>
+      <w:r>
+        <w:br w:type="page"/>
+      </w:r>
+    </w:p>
+    <w:p>
+      <w:pPr>
+        <w:rPr>
+          <w:b/>
+          <w:bCs/>
+        </w:rPr>
+      </w:pPr>
+      <w:r>
+        <w:rPr>
+          <w:b/>
+          <w:bCs/>
+        </w:rPr>
+        <w:lastRenderedPageBreak/>
+        <w:t xml:space="preserve">Что </w:t>
+      </w:r>
+      <w:r>
+        <w:rPr>
+          <w:b/>
+          <w:bCs/>
+        </w:rPr>
+        <w:t>необходимо реализовать</w:t>
+      </w:r>
+      <w:r>
+        <w:rPr>
+          <w:b/>
+          <w:bCs/>
+          <w:lang w:val="en-US"/>
+        </w:rPr>
+        <w:t>:</w:t>
+      </w:r>
+    </w:p>
+    <w:p>
+      <w:pPr>
+        <w:rPr>
+          <w:b/>
+          <w:bCs/>
+        </w:rPr>
+      </w:pPr>
+    </w:p>
+    <w:p>
+      <w:pPr>
+        <w:pStyle w:val="a7"/>
+        <w:numPr>
+          <w:ilvl w:val="0"/>
+          <w:numId w:val="5"/>
+        </w:numPr>
+      </w:pPr>
+      <w:r>
+        <w:t xml:space="preserve">Программа должна </w:t>
+      </w:r>
+      <w:r>
+        <w:t>получать фотографию на вход</w:t>
+      </w:r>
+    </w:p>
+    <w:p>
+      <w:pPr>
+        <w:pStyle w:val="a7"/>
+        <w:numPr>
+          <w:ilvl w:val="1"/>
+          <w:numId w:val="5"/>
+        </w:numPr>
+      </w:pPr>
+      <w:r>
+        <w:t>Фотография обрабатывается в ЧБ и удаляет шумы</w:t>
+      </w:r>
+    </w:p>
+    <w:p>
+      <w:pPr>
+        <w:pStyle w:val="a7"/>
+        <w:numPr>
+          <w:ilvl w:val="1"/>
+          <w:numId w:val="5"/>
+        </w:numPr>
+      </w:pPr>
+      <w:r>
+        <w:t>Полученная фотография вырезает внешний контур листа</w:t>
+      </w:r>
+    </w:p>
+    <w:p>
+      <w:pPr>
+        <w:pStyle w:val="a7"/>
+        <w:numPr>
+          <w:ilvl w:val="1"/>
+          <w:numId w:val="5"/>
+        </w:numPr>
+      </w:pPr>
+      <w:r>
+        <w:t>Восстановление до размеров А3</w:t>
+      </w:r>
+    </w:p>
+    <w:p>
+      <w:pPr>
+        <w:pStyle w:val="a7"/>
+        <w:numPr>
+          <w:ilvl w:val="0"/>
+          <w:numId w:val="5"/>
+        </w:numPr>
+      </w:pPr>
+      <w:r>
         <w:t>Формирование чертежа</w:t>
       </w:r>
-      <w:r>
-        <w:t>( с обработкой между этапами)</w:t>
-      </w:r>
-    </w:p>
-    <w:p>
-      <w:r>
-        <w:t>Создание трёхмерной модели по чертежу</w:t>
+    </w:p>
+    <w:p>
+      <w:pPr>
+        <w:ind w:firstLine="360"/>
+      </w:pPr>
+      <w:r>
+        <w:t>2.1</w:t>
+      </w:r>
+      <w:r>
+        <w:t>.</w:t>
+      </w:r>
+      <w:r>
+        <w:t xml:space="preserve"> Полученное изображение делится на 3 слоя</w:t>
+      </w:r>
+      <w:r>
+        <w:t>:</w:t>
+      </w:r>
+    </w:p>
+    <w:p>
+      <w:pPr>
+        <w:ind w:left="1068" w:firstLine="348"/>
+      </w:pPr>
+      <w:r>
+        <w:t>а) Слой чисел</w:t>
+      </w:r>
+    </w:p>
+    <w:p>
+      <w:pPr>
+        <w:ind w:left="720" w:firstLine="696"/>
+      </w:pPr>
+      <w:r>
+        <w:t>б) Слой опознавательных знаков</w:t>
+      </w:r>
+    </w:p>
+    <w:p>
+      <w:pPr>
+        <w:ind w:left="1068" w:firstLine="348"/>
+      </w:pPr>
+      <w:r>
+        <w:t>в) Слой фигуры</w:t>
+      </w:r>
+    </w:p>
+    <w:p>
+      <w:pPr>
+        <w:pStyle w:val="a7"/>
+        <w:ind w:left="360"/>
+      </w:pPr>
+      <w:r>
+        <w:t>2.2</w:t>
+      </w:r>
+      <w:r>
+        <w:t>.</w:t>
+      </w:r>
+      <w:r>
+        <w:t xml:space="preserve"> Восстановление слоя Фигур</w:t>
+      </w:r>
+      <w:r>
+        <w:t>ы, после разделения на предыдущие слои</w:t>
+      </w:r>
+    </w:p>
+    <w:p>
+      <w:pPr>
+        <w:pStyle w:val="a7"/>
+        <w:ind w:left="360"/>
+      </w:pPr>
+      <w:r>
+        <w:t xml:space="preserve">2.3. Векторизация слоёв </w:t>
+      </w:r>
+    </w:p>
+    <w:p>
+      <w:pPr>
+        <w:pStyle w:val="a7"/>
+        <w:ind w:left="360"/>
+      </w:pPr>
+      <w:r>
+        <w:t>2.4. Объединение векторизованных слоев в один вектор.</w:t>
+      </w:r>
+    </w:p>
+    <w:p>
+      <w:r>
+        <w:t>3.</w:t>
+      </w:r>
+      <w:r>
+        <w:t xml:space="preserve"> </w:t>
+      </w:r>
+      <w:r>
+        <w:t>Формирование трёхмерной модели по полученному чертежу</w:t>
+      </w:r>
+    </w:p>
+    <w:p>
+      <w:pPr>
+        <w:ind w:firstLine="426"/>
+        <w:rPr>
+          <w:lang w:val="en-US"/>
+        </w:rPr>
+      </w:pPr>
+      <w:r>
+        <w:t xml:space="preserve">3.1 Деление </w:t>
+      </w:r>
+      <w:r>
+        <w:t>слоев</w:t>
+      </w:r>
+      <w:r>
+        <w:t xml:space="preserve"> на 3 зоны</w:t>
+      </w:r>
+      <w:r>
+        <w:rPr>
+          <w:lang w:val="en-US"/>
+        </w:rPr>
+        <w:t>:</w:t>
+      </w:r>
+    </w:p>
+    <w:p>
+      <w:pPr>
+        <w:ind w:firstLine="1418"/>
+      </w:pPr>
+      <w:r>
+        <w:t>а) Вид спереди</w:t>
+      </w:r>
+    </w:p>
+    <w:p>
+      <w:pPr>
+        <w:ind w:firstLine="1418"/>
+      </w:pPr>
+      <w:r>
+        <w:t>б) Вид сверху</w:t>
+      </w:r>
+    </w:p>
+    <w:p>
+      <w:pPr>
+        <w:ind w:firstLine="1418"/>
+      </w:pPr>
+      <w:r>
+        <w:t xml:space="preserve">в) Вид </w:t>
+      </w:r>
+      <w:r>
+        <w:t>с</w:t>
+      </w:r>
+      <w:r>
+        <w:t>лева</w:t>
+      </w:r>
+    </w:p>
+    <w:p>
+      <w:pPr>
+        <w:ind w:firstLine="426"/>
+      </w:pPr>
+      <w:r>
+        <w:t>3.2</w:t>
+      </w:r>
+      <w:r>
+        <w:t xml:space="preserve"> Считывание параметров со слоёв</w:t>
+      </w:r>
+    </w:p>
+    <w:p>
+      <w:pPr>
+        <w:ind w:firstLine="426"/>
+      </w:pPr>
+      <w:r>
+        <w:t>3.3 Создание примитивов по параметрам полученными в 3.2</w:t>
+      </w:r>
+    </w:p>
+    <w:p>
+      <w:pPr>
+        <w:ind w:firstLine="426"/>
+      </w:pPr>
+      <w:r>
+        <w:t xml:space="preserve">3.4 Объединение примитивов в </w:t>
+      </w:r>
+      <w:r>
+        <w:t xml:space="preserve">один </w:t>
+      </w:r>
+      <w:r>
+        <w:t>объект</w:t>
+      </w:r>
+    </w:p>
+    <w:p>
+      <w:r>
+        <w:t>4. Сохранение полученной модели</w:t>
       </w:r>
     </w:p>
     <w:sectPr>
@@ -225,6 +462,208 @@
 <file path=word/numbering.xml><?xml version="1.0" encoding="utf-8"?>
 <w:numbering xmlns:wpc="http://schemas.microsoft.com/office/word/2010/wordprocessingCanvas" xmlns:cx="http://schemas.microsoft.com/office/drawing/2014/chartex" xmlns:cx1="http://schemas.microsoft.com/office/drawing/2015/9/8/chartex" xmlns:cx2="http://schemas.microsoft.com/office/drawing/2015/10/21/chartex" xmlns:cx3="http://schemas.microsoft.com/office/drawing/2016/5/9/chartex" xmlns:cx4="http://schemas.microsoft.com/office/drawing/2016/5/10/chartex" xmlns:cx5="http://schemas.microsoft.com/office/drawing/2016/5/11/chartex" xmlns:cx6="http://schemas.microsoft.com/office/drawing/2016/5/12/chartex" xmlns:cx7="http://schemas.microsoft.com/office/drawing/2016/5/13/chartex" xmlns:cx8="http://schemas.microsoft.com/office/drawing/2016/5/14/chartex" xmlns:mc="http://schemas.openxmlformats.org/markup-compatibility/2006" xmlns:aink="http://schemas.microsoft.com/office/drawing/2016/ink" xmlns:am3d="http://schemas.microsoft.com/office/drawing/2017/model3d" xmlns:o="urn:schemas-microsoft-com:office:office" xmlns:oel="http://schemas.microsoft.com/office/2019/extlst" xmlns:r="http://schemas.openxmlformats.org/officeDocument/2006/relationships" xmlns:m="http://schemas.openxmlformats.org/officeDocument/2006/math" xmlns:v="urn:schemas-microsoft-com:vml" xmlns:wp14="http://schemas.microsoft.com/office/word/2010/wordprocessingDrawing" xmlns:wp="http://schemas.openxmlformats.org/drawingml/2006/wordprocessingDrawing" xmlns:w10="urn:schemas-microsoft-com:office:word" xmlns:w="http://schemas.openxmlformats.org/wordprocessingml/2006/main" xmlns:w14="http://schemas.microsoft.com/office/word/2010/wordml" xmlns:w15="http://schemas.microsoft.com/office/word/2012/wordml" xmlns:w16cex="http://schemas.microsoft.com/office/word/2018/wordml/cex" xmlns:w16cid="http://schemas.microsoft.com/office/word/2016/wordml/cid" xmlns:w16="http://schemas.microsoft.com/office/word/2018/wordml" xmlns:w16du="http://schemas.microsoft.com/office/word/2023/wordml/word16du" xmlns:w16sdtdh="http://schemas.microsoft.com/office/word/2020/wordml/sdtdatahash" xmlns:w16sdtfl="http://schemas.microsoft.com/office/word/2024/wordml/sdtformatlock" xmlns:w16se="http://schemas.microsoft.com/office/word/2015/wordml/symex" xmlns:wpg="http://schemas.microsoft.com/office/word/2010/wordprocessingGroup" xmlns:wpi="http://schemas.microsoft.com/office/word/2010/wordprocessingInk" xmlns:wne="http://schemas.microsoft.com/office/word/2006/wordml" xmlns:wps="http://schemas.microsoft.com/office/word/2010/wordprocessingShape" mc:Ignorable="w14 w15 w16se w16cid w16 w16cex w16sdtdh w16sdtfl w16du wp14">
   <w:abstractNum w:abstractNumId="0" w15:restartNumberingAfterBreak="0">
+    <w:nsid w:val="043E63EB"/>
+    <w:multiLevelType w:val="hybridMultilevel"/>
+    <w:tmpl w:val="FD6802FA"/>
+    <w:lvl w:ilvl="0" w:tplc="04190011">
+      <w:start w:val="1"/>
+      <w:numFmt w:val="decimal"/>
+      <w:lvlText w:val="%1)"/>
+      <w:lvlJc w:val="left"/>
+      <w:pPr>
+        <w:ind w:left="720" w:hanging="360"/>
+      </w:pPr>
+      <w:rPr>
+        <w:rFonts w:hint="default"/>
+      </w:rPr>
+    </w:lvl>
+    <w:lvl w:ilvl="1" w:tplc="04190019">
+      <w:start w:val="1"/>
+      <w:numFmt w:val="lowerLetter"/>
+      <w:lvlText w:val="%2."/>
+      <w:lvlJc w:val="left"/>
+      <w:pPr>
+        <w:ind w:left="1440" w:hanging="360"/>
+      </w:pPr>
+    </w:lvl>
+    <w:lvl w:ilvl="2" w:tplc="0419001B" w:tentative="1">
+      <w:start w:val="1"/>
+      <w:numFmt w:val="lowerRoman"/>
+      <w:lvlText w:val="%3."/>
+      <w:lvlJc w:val="right"/>
+      <w:pPr>
+        <w:ind w:left="2160" w:hanging="180"/>
+      </w:pPr>
+    </w:lvl>
+    <w:lvl w:ilvl="3" w:tplc="0419000F" w:tentative="1">
+      <w:start w:val="1"/>
+      <w:numFmt w:val="decimal"/>
+      <w:lvlText w:val="%4."/>
+      <w:lvlJc w:val="left"/>
+      <w:pPr>
+        <w:ind w:left="2880" w:hanging="360"/>
+      </w:pPr>
+    </w:lvl>
+    <w:lvl w:ilvl="4" w:tplc="04190019" w:tentative="1">
+      <w:start w:val="1"/>
+      <w:numFmt w:val="lowerLetter"/>
+      <w:lvlText w:val="%5."/>
+      <w:lvlJc w:val="left"/>
+      <w:pPr>
+        <w:ind w:left="3600" w:hanging="360"/>
+      </w:pPr>
+    </w:lvl>
+    <w:lvl w:ilvl="5" w:tplc="0419001B" w:tentative="1">
+      <w:start w:val="1"/>
+      <w:numFmt w:val="lowerRoman"/>
+      <w:lvlText w:val="%6."/>
+      <w:lvlJc w:val="right"/>
+      <w:pPr>
+        <w:ind w:left="4320" w:hanging="180"/>
+      </w:pPr>
+    </w:lvl>
+    <w:lvl w:ilvl="6" w:tplc="0419000F" w:tentative="1">
+      <w:start w:val="1"/>
+      <w:numFmt w:val="decimal"/>
+      <w:lvlText w:val="%7."/>
+      <w:lvlJc w:val="left"/>
+      <w:pPr>
+        <w:ind w:left="5040" w:hanging="360"/>
+      </w:pPr>
+    </w:lvl>
+    <w:lvl w:ilvl="7" w:tplc="04190019" w:tentative="1">
+      <w:start w:val="1"/>
+      <w:numFmt w:val="lowerLetter"/>
+      <w:lvlText w:val="%8."/>
+      <w:lvlJc w:val="left"/>
+      <w:pPr>
+        <w:ind w:left="5760" w:hanging="360"/>
+      </w:pPr>
+    </w:lvl>
+    <w:lvl w:ilvl="8" w:tplc="0419001B" w:tentative="1">
+      <w:start w:val="1"/>
+      <w:numFmt w:val="lowerRoman"/>
+      <w:lvlText w:val="%9."/>
+      <w:lvlJc w:val="right"/>
+      <w:pPr>
+        <w:ind w:left="6480" w:hanging="180"/>
+      </w:pPr>
+    </w:lvl>
+  </w:abstractNum>
+  <w:abstractNum w:abstractNumId="1" w15:restartNumberingAfterBreak="0">
+    <w:nsid w:val="43304EE8"/>
+    <w:multiLevelType w:val="multilevel"/>
+    <w:tmpl w:val="D4AC46CA"/>
+    <w:lvl w:ilvl="0">
+      <w:start w:val="1"/>
+      <w:numFmt w:val="decimal"/>
+      <w:lvlText w:val="%1."/>
+      <w:lvlJc w:val="left"/>
+      <w:pPr>
+        <w:ind w:left="465" w:hanging="465"/>
+      </w:pPr>
+      <w:rPr>
+        <w:rFonts w:hint="default"/>
+      </w:rPr>
+    </w:lvl>
+    <w:lvl w:ilvl="1">
+      <w:start w:val="1"/>
+      <w:numFmt w:val="decimal"/>
+      <w:lvlText w:val="%1.%2)"/>
+      <w:lvlJc w:val="left"/>
+      <w:pPr>
+        <w:ind w:left="1080" w:hanging="720"/>
+      </w:pPr>
+      <w:rPr>
+        <w:rFonts w:hint="default"/>
+      </w:rPr>
+    </w:lvl>
+    <w:lvl w:ilvl="2">
+      <w:start w:val="1"/>
+      <w:numFmt w:val="decimal"/>
+      <w:lvlText w:val="%1.%2)%3."/>
+      <w:lvlJc w:val="left"/>
+      <w:pPr>
+        <w:ind w:left="1440" w:hanging="720"/>
+      </w:pPr>
+      <w:rPr>
+        <w:rFonts w:hint="default"/>
+      </w:rPr>
+    </w:lvl>
+    <w:lvl w:ilvl="3">
+      <w:start w:val="1"/>
+      <w:numFmt w:val="decimal"/>
+      <w:lvlText w:val="%1.%2)%3.%4."/>
+      <w:lvlJc w:val="left"/>
+      <w:pPr>
+        <w:ind w:left="2160" w:hanging="1080"/>
+      </w:pPr>
+      <w:rPr>
+        <w:rFonts w:hint="default"/>
+      </w:rPr>
+    </w:lvl>
+    <w:lvl w:ilvl="4">
+      <w:start w:val="1"/>
+      <w:numFmt w:val="decimal"/>
+      <w:lvlText w:val="%1.%2)%3.%4.%5."/>
+      <w:lvlJc w:val="left"/>
+      <w:pPr>
+        <w:ind w:left="2520" w:hanging="1080"/>
+      </w:pPr>
+      <w:rPr>
+        <w:rFonts w:hint="default"/>
+      </w:rPr>
+    </w:lvl>
+    <w:lvl w:ilvl="5">
+      <w:start w:val="1"/>
+      <w:numFmt w:val="decimal"/>
+      <w:lvlText w:val="%1.%2)%3.%4.%5.%6."/>
+      <w:lvlJc w:val="left"/>
+      <w:pPr>
+        <w:ind w:left="3240" w:hanging="1440"/>
+      </w:pPr>
+      <w:rPr>
+        <w:rFonts w:hint="default"/>
+      </w:rPr>
+    </w:lvl>
+    <w:lvl w:ilvl="6">
+      <w:start w:val="1"/>
+      <w:numFmt w:val="decimal"/>
+      <w:lvlText w:val="%1.%2)%3.%4.%5.%6.%7."/>
+      <w:lvlJc w:val="left"/>
+      <w:pPr>
+        <w:ind w:left="3960" w:hanging="1800"/>
+      </w:pPr>
+      <w:rPr>
+        <w:rFonts w:hint="default"/>
+      </w:rPr>
+    </w:lvl>
+    <w:lvl w:ilvl="7">
+      <w:start w:val="1"/>
+      <w:numFmt w:val="decimal"/>
+      <w:lvlText w:val="%1.%2)%3.%4.%5.%6.%7.%8."/>
+      <w:lvlJc w:val="left"/>
+      <w:pPr>
+        <w:ind w:left="4320" w:hanging="1800"/>
+      </w:pPr>
+      <w:rPr>
+        <w:rFonts w:hint="default"/>
+      </w:rPr>
+    </w:lvl>
+    <w:lvl w:ilvl="8">
+      <w:start w:val="1"/>
+      <w:numFmt w:val="decimal"/>
+      <w:lvlText w:val="%1.%2)%3.%4.%5.%6.%7.%8.%9."/>
+      <w:lvlJc w:val="left"/>
+      <w:pPr>
+        <w:ind w:left="5040" w:hanging="2160"/>
+      </w:pPr>
+      <w:rPr>
+        <w:rFonts w:hint="default"/>
+      </w:rPr>
+    </w:lvl>
+  </w:abstractNum>
+  <w:abstractNum w:abstractNumId="2" w15:restartNumberingAfterBreak="0">
     <w:nsid w:val="53A112F0"/>
     <w:multiLevelType w:val="multilevel"/>
     <w:tmpl w:val="68A040EE"/>
@@ -337,7 +776,96 @@
       </w:pPr>
     </w:lvl>
   </w:abstractNum>
-  <w:abstractNum w:abstractNumId="1" w15:restartNumberingAfterBreak="0">
+  <w:abstractNum w:abstractNumId="3" w15:restartNumberingAfterBreak="0">
+    <w:nsid w:val="55850A20"/>
+    <w:multiLevelType w:val="hybridMultilevel"/>
+    <w:tmpl w:val="8836DF66"/>
+    <w:lvl w:ilvl="0" w:tplc="04190011">
+      <w:start w:val="1"/>
+      <w:numFmt w:val="decimal"/>
+      <w:lvlText w:val="%1)"/>
+      <w:lvlJc w:val="left"/>
+      <w:pPr>
+        <w:ind w:left="720" w:hanging="360"/>
+      </w:pPr>
+      <w:rPr>
+        <w:rFonts w:hint="default"/>
+      </w:rPr>
+    </w:lvl>
+    <w:lvl w:ilvl="1" w:tplc="FFFFFFFF">
+      <w:start w:val="1"/>
+      <w:numFmt w:val="lowerLetter"/>
+      <w:lvlText w:val="%2."/>
+      <w:lvlJc w:val="left"/>
+      <w:pPr>
+        <w:ind w:left="1440" w:hanging="360"/>
+      </w:pPr>
+    </w:lvl>
+    <w:lvl w:ilvl="2" w:tplc="FFFFFFFF" w:tentative="1">
+      <w:start w:val="1"/>
+      <w:numFmt w:val="lowerRoman"/>
+      <w:lvlText w:val="%3."/>
+      <w:lvlJc w:val="right"/>
+      <w:pPr>
+        <w:ind w:left="2160" w:hanging="180"/>
+      </w:pPr>
+    </w:lvl>
+    <w:lvl w:ilvl="3" w:tplc="FFFFFFFF" w:tentative="1">
+      <w:start w:val="1"/>
+      <w:numFmt w:val="decimal"/>
+      <w:lvlText w:val="%4."/>
+      <w:lvlJc w:val="left"/>
+      <w:pPr>
+        <w:ind w:left="2880" w:hanging="360"/>
+      </w:pPr>
+    </w:lvl>
+    <w:lvl w:ilvl="4" w:tplc="FFFFFFFF" w:tentative="1">
+      <w:start w:val="1"/>
+      <w:numFmt w:val="lowerLetter"/>
+      <w:lvlText w:val="%5."/>
+      <w:lvlJc w:val="left"/>
+      <w:pPr>
+        <w:ind w:left="3600" w:hanging="360"/>
+      </w:pPr>
+    </w:lvl>
+    <w:lvl w:ilvl="5" w:tplc="FFFFFFFF" w:tentative="1">
+      <w:start w:val="1"/>
+      <w:numFmt w:val="lowerRoman"/>
+      <w:lvlText w:val="%6."/>
+      <w:lvlJc w:val="right"/>
+      <w:pPr>
+        <w:ind w:left="4320" w:hanging="180"/>
+      </w:pPr>
+    </w:lvl>
+    <w:lvl w:ilvl="6" w:tplc="FFFFFFFF" w:tentative="1">
+      <w:start w:val="1"/>
+      <w:numFmt w:val="decimal"/>
+      <w:lvlText w:val="%7."/>
+      <w:lvlJc w:val="left"/>
+      <w:pPr>
+        <w:ind w:left="5040" w:hanging="360"/>
+      </w:pPr>
+    </w:lvl>
+    <w:lvl w:ilvl="7" w:tplc="FFFFFFFF" w:tentative="1">
+      <w:start w:val="1"/>
+      <w:numFmt w:val="lowerLetter"/>
+      <w:lvlText w:val="%8."/>
+      <w:lvlJc w:val="left"/>
+      <w:pPr>
+        <w:ind w:left="5760" w:hanging="360"/>
+      </w:pPr>
+    </w:lvl>
+    <w:lvl w:ilvl="8" w:tplc="FFFFFFFF" w:tentative="1">
+      <w:start w:val="1"/>
+      <w:numFmt w:val="lowerRoman"/>
+      <w:lvlText w:val="%9."/>
+      <w:lvlJc w:val="right"/>
+      <w:pPr>
+        <w:ind w:left="6480" w:hanging="180"/>
+      </w:pPr>
+    </w:lvl>
+  </w:abstractNum>
+  <w:abstractNum w:abstractNumId="4" w15:restartNumberingAfterBreak="0">
     <w:nsid w:val="5C9B658A"/>
     <w:multiLevelType w:val="multilevel"/>
     <w:tmpl w:val="68D4025C"/>
@@ -450,11 +978,198 @@
       </w:pPr>
     </w:lvl>
   </w:abstractNum>
+  <w:abstractNum w:abstractNumId="5" w15:restartNumberingAfterBreak="0">
+    <w:nsid w:val="6F4B603F"/>
+    <w:multiLevelType w:val="multilevel"/>
+    <w:tmpl w:val="0419001F"/>
+    <w:lvl w:ilvl="0">
+      <w:start w:val="1"/>
+      <w:numFmt w:val="decimal"/>
+      <w:lvlText w:val="%1."/>
+      <w:lvlJc w:val="left"/>
+      <w:pPr>
+        <w:ind w:left="360" w:hanging="360"/>
+      </w:pPr>
+    </w:lvl>
+    <w:lvl w:ilvl="1">
+      <w:start w:val="1"/>
+      <w:numFmt w:val="decimal"/>
+      <w:lvlText w:val="%1.%2."/>
+      <w:lvlJc w:val="left"/>
+      <w:pPr>
+        <w:ind w:left="792" w:hanging="432"/>
+      </w:pPr>
+    </w:lvl>
+    <w:lvl w:ilvl="2">
+      <w:start w:val="1"/>
+      <w:numFmt w:val="decimal"/>
+      <w:lvlText w:val="%1.%2.%3."/>
+      <w:lvlJc w:val="left"/>
+      <w:pPr>
+        <w:ind w:left="1224" w:hanging="504"/>
+      </w:pPr>
+    </w:lvl>
+    <w:lvl w:ilvl="3">
+      <w:start w:val="1"/>
+      <w:numFmt w:val="decimal"/>
+      <w:lvlText w:val="%1.%2.%3.%4."/>
+      <w:lvlJc w:val="left"/>
+      <w:pPr>
+        <w:ind w:left="1728" w:hanging="648"/>
+      </w:pPr>
+    </w:lvl>
+    <w:lvl w:ilvl="4">
+      <w:start w:val="1"/>
+      <w:numFmt w:val="decimal"/>
+      <w:lvlText w:val="%1.%2.%3.%4.%5."/>
+      <w:lvlJc w:val="left"/>
+      <w:pPr>
+        <w:ind w:left="2232" w:hanging="792"/>
+      </w:pPr>
+    </w:lvl>
+    <w:lvl w:ilvl="5">
+      <w:start w:val="1"/>
+      <w:numFmt w:val="decimal"/>
+      <w:lvlText w:val="%1.%2.%3.%4.%5.%6."/>
+      <w:lvlJc w:val="left"/>
+      <w:pPr>
+        <w:ind w:left="2736" w:hanging="936"/>
+      </w:pPr>
+    </w:lvl>
+    <w:lvl w:ilvl="6">
+      <w:start w:val="1"/>
+      <w:numFmt w:val="decimal"/>
+      <w:lvlText w:val="%1.%2.%3.%4.%5.%6.%7."/>
+      <w:lvlJc w:val="left"/>
+      <w:pPr>
+        <w:ind w:left="3240" w:hanging="1080"/>
+      </w:pPr>
+    </w:lvl>
+    <w:lvl w:ilvl="7">
+      <w:start w:val="1"/>
+      <w:numFmt w:val="decimal"/>
+      <w:lvlText w:val="%1.%2.%3.%4.%5.%6.%7.%8."/>
+      <w:lvlJc w:val="left"/>
+      <w:pPr>
+        <w:ind w:left="3744" w:hanging="1224"/>
+      </w:pPr>
+    </w:lvl>
+    <w:lvl w:ilvl="8">
+      <w:start w:val="1"/>
+      <w:numFmt w:val="decimal"/>
+      <w:lvlText w:val="%1.%2.%3.%4.%5.%6.%7.%8.%9."/>
+      <w:lvlJc w:val="left"/>
+      <w:pPr>
+        <w:ind w:left="4320" w:hanging="1440"/>
+      </w:pPr>
+    </w:lvl>
+  </w:abstractNum>
+  <w:abstractNum w:abstractNumId="6" w15:restartNumberingAfterBreak="0">
+    <w:nsid w:val="77CB7899"/>
+    <w:multiLevelType w:val="multilevel"/>
+    <w:tmpl w:val="0419001D"/>
+    <w:lvl w:ilvl="0">
+      <w:start w:val="1"/>
+      <w:numFmt w:val="decimal"/>
+      <w:lvlText w:val="%1)"/>
+      <w:lvlJc w:val="left"/>
+      <w:pPr>
+        <w:ind w:left="360" w:hanging="360"/>
+      </w:pPr>
+    </w:lvl>
+    <w:lvl w:ilvl="1">
+      <w:start w:val="1"/>
+      <w:numFmt w:val="lowerLetter"/>
+      <w:lvlText w:val="%2)"/>
+      <w:lvlJc w:val="left"/>
+      <w:pPr>
+        <w:ind w:left="720" w:hanging="360"/>
+      </w:pPr>
+    </w:lvl>
+    <w:lvl w:ilvl="2">
+      <w:start w:val="1"/>
+      <w:numFmt w:val="lowerRoman"/>
+      <w:lvlText w:val="%3)"/>
+      <w:lvlJc w:val="left"/>
+      <w:pPr>
+        <w:ind w:left="1080" w:hanging="360"/>
+      </w:pPr>
+    </w:lvl>
+    <w:lvl w:ilvl="3">
+      <w:start w:val="1"/>
+      <w:numFmt w:val="decimal"/>
+      <w:lvlText w:val="(%4)"/>
+      <w:lvlJc w:val="left"/>
+      <w:pPr>
+        <w:ind w:left="1440" w:hanging="360"/>
+      </w:pPr>
+    </w:lvl>
+    <w:lvl w:ilvl="4">
+      <w:start w:val="1"/>
+      <w:numFmt w:val="lowerLetter"/>
+      <w:lvlText w:val="(%5)"/>
+      <w:lvlJc w:val="left"/>
+      <w:pPr>
+        <w:ind w:left="1800" w:hanging="360"/>
+      </w:pPr>
+    </w:lvl>
+    <w:lvl w:ilvl="5">
+      <w:start w:val="1"/>
+      <w:numFmt w:val="lowerRoman"/>
+      <w:lvlText w:val="(%6)"/>
+      <w:lvlJc w:val="left"/>
+      <w:pPr>
+        <w:ind w:left="2160" w:hanging="360"/>
+      </w:pPr>
+    </w:lvl>
+    <w:lvl w:ilvl="6">
+      <w:start w:val="1"/>
+      <w:numFmt w:val="decimal"/>
+      <w:lvlText w:val="%7."/>
+      <w:lvlJc w:val="left"/>
+      <w:pPr>
+        <w:ind w:left="2520" w:hanging="360"/>
+      </w:pPr>
+    </w:lvl>
+    <w:lvl w:ilvl="7">
+      <w:start w:val="1"/>
+      <w:numFmt w:val="lowerLetter"/>
+      <w:lvlText w:val="%8."/>
+      <w:lvlJc w:val="left"/>
+      <w:pPr>
+        <w:ind w:left="2880" w:hanging="360"/>
+      </w:pPr>
+    </w:lvl>
+    <w:lvl w:ilvl="8">
+      <w:start w:val="1"/>
+      <w:numFmt w:val="lowerRoman"/>
+      <w:lvlText w:val="%9."/>
+      <w:lvlJc w:val="left"/>
+      <w:pPr>
+        <w:ind w:left="3240" w:hanging="360"/>
+      </w:pPr>
+    </w:lvl>
+  </w:abstractNum>
   <w:num w:numId="1" w16cid:durableId="1815566233">
+    <w:abstractNumId w:val="4"/>
+  </w:num>
+  <w:num w:numId="2" w16cid:durableId="783646576">
+    <w:abstractNumId w:val="2"/>
+  </w:num>
+  <w:num w:numId="3" w16cid:durableId="713114517">
+    <w:abstractNumId w:val="0"/>
+  </w:num>
+  <w:num w:numId="4" w16cid:durableId="617564321">
     <w:abstractNumId w:val="1"/>
   </w:num>
-  <w:num w:numId="2" w16cid:durableId="783646576">
-    <w:abstractNumId w:val="0"/>
+  <w:num w:numId="5" w16cid:durableId="1918788360">
+    <w:abstractNumId w:val="5"/>
+  </w:num>
+  <w:num w:numId="6" w16cid:durableId="580484766">
+    <w:abstractNumId w:val="3"/>
+  </w:num>
+  <w:num w:numId="7" w16cid:durableId="2146118601">
+    <w:abstractNumId w:val="6"/>
   </w:num>
 </w:numbering>
 </file>

</xml_diff>